<commit_message>
Added solutions for Design Principles
</commit_message>
<xml_diff>
--- a/Week 1/Design-Patterns.docx
+++ b/Week 1/Design-Patterns.docx
@@ -2,10 +2,2113 @@
 <file path=word/document.xml><?xml version="1.0" encoding="utf-8"?>
 <w:document xmlns:wpc="http://schemas.microsoft.com/office/word/2010/wordprocessingCanvas" xmlns:cx="http://schemas.microsoft.com/office/drawing/2014/chartex" xmlns:cx1="http://schemas.microsoft.com/office/drawing/2015/9/8/chartex" xmlns:cx2="http://schemas.microsoft.com/office/drawing/2015/10/21/chartex" xmlns:cx3="http://schemas.microsoft.com/office/drawing/2016/5/9/chartex" xmlns:cx4="http://schemas.microsoft.com/office/drawing/2016/5/10/chartex" xmlns:cx5="http://schemas.microsoft.com/office/drawing/2016/5/11/chartex" xmlns:cx6="http://schemas.microsoft.com/office/drawing/2016/5/12/chartex" xmlns:cx7="http://schemas.microsoft.com/office/drawing/2016/5/13/chartex" xmlns:cx8="http://schemas.microsoft.com/office/drawing/2016/5/14/chartex" xmlns:mc="http://schemas.openxmlformats.org/markup-compatibility/2006" xmlns:aink="http://schemas.microsoft.com/office/drawing/2016/ink" xmlns:am3d="http://schemas.microsoft.com/office/drawing/2017/model3d" xmlns:o="urn:schemas-microsoft-com:office:office" xmlns:oel="http://schemas.microsoft.com/office/2019/extlst" xmlns:r="http://schemas.openxmlformats.org/officeDocument/2006/relationships" xmlns:m="http://schemas.openxmlformats.org/officeDocument/2006/math" xmlns:v="urn:schemas-microsoft-com:vml" xmlns:wp14="http://schemas.microsoft.com/office/word/2010/wordprocessingDrawing" xmlns:wp="http://schemas.openxmlformats.org/drawingml/2006/wordprocessingDrawing" xmlns:w10="urn:schemas-microsoft-com:office:word" xmlns:w="http://schemas.openxmlformats.org/wordprocessingml/2006/main" xmlns:w14="http://schemas.microsoft.com/office/word/2010/wordml" xmlns:w15="http://schemas.microsoft.com/office/word/2012/wordml" xmlns:w16cex="http://schemas.microsoft.com/office/word/2018/wordml/cex" xmlns:w16cid="http://schemas.microsoft.com/office/word/2016/wordml/cid" xmlns:w16="http://schemas.microsoft.com/office/word/2018/wordml" xmlns:w16du="http://schemas.microsoft.com/office/word/2023/wordml/word16du" xmlns:w16sdtdh="http://schemas.microsoft.com/office/word/2020/wordml/sdtdatahash" xmlns:w16sdtfl="http://schemas.microsoft.com/office/word/2024/wordml/sdtformatlock" xmlns:w16se="http://schemas.microsoft.com/office/word/2015/wordml/symex" xmlns:wpg="http://schemas.microsoft.com/office/word/2010/wordprocessingGroup" xmlns:wpi="http://schemas.microsoft.com/office/word/2010/wordprocessingInk" xmlns:wne="http://schemas.microsoft.com/office/word/2006/wordml" xmlns:wps="http://schemas.microsoft.com/office/word/2010/wordprocessingShape" mc:Ignorable="w14 w15 w16se w16cid w16 w16cex w16sdtdh w16sdtfl w16du wp14">
   <w:body>
+    <w:p>
+      <w:pPr>
+        <w:rPr>
+          <w:sz w:val="28"/>
+          <w:szCs w:val="28"/>
+        </w:rPr>
+      </w:pPr>
+      <w:r>
+        <w:rPr>
+          <w:b/>
+          <w:bCs/>
+          <w:sz w:val="28"/>
+          <w:szCs w:val="28"/>
+        </w:rPr>
+        <w:t>Exercise 1: Implementing the Singleton Pattern</w:t>
+      </w:r>
+    </w:p>
+    <w:p>
+      <w:r>
+        <w:rPr>
+          <w:noProof/>
+        </w:rPr>
+        <w:drawing>
+          <wp:inline distT="0" distB="0" distL="0" distR="0" wp14:anchorId="6846043F" wp14:editId="3A53BF1F">
+            <wp:extent cx="5731510" cy="2893695"/>
+            <wp:effectExtent l="0" t="0" r="2540" b="1905"/>
+            <wp:docPr id="400893232" name="Picture 1"/>
+            <wp:cNvGraphicFramePr>
+              <a:graphicFrameLocks xmlns:a="http://schemas.openxmlformats.org/drawingml/2006/main" noChangeAspect="1"/>
+            </wp:cNvGraphicFramePr>
+            <a:graphic xmlns:a="http://schemas.openxmlformats.org/drawingml/2006/main">
+              <a:graphicData uri="http://schemas.openxmlformats.org/drawingml/2006/picture">
+                <pic:pic xmlns:pic="http://schemas.openxmlformats.org/drawingml/2006/picture">
+                  <pic:nvPicPr>
+                    <pic:cNvPr id="400893232" name=""/>
+                    <pic:cNvPicPr/>
+                  </pic:nvPicPr>
+                  <pic:blipFill>
+                    <a:blip r:embed="rId4"/>
+                    <a:stretch>
+                      <a:fillRect/>
+                    </a:stretch>
+                  </pic:blipFill>
+                  <pic:spPr>
+                    <a:xfrm>
+                      <a:off x="0" y="0"/>
+                      <a:ext cx="5731510" cy="2893695"/>
+                    </a:xfrm>
+                    <a:prstGeom prst="rect">
+                      <a:avLst/>
+                    </a:prstGeom>
+                  </pic:spPr>
+                </pic:pic>
+              </a:graphicData>
+            </a:graphic>
+          </wp:inline>
+        </w:drawing>
+      </w:r>
+    </w:p>
+    <w:p>
+      <w:r>
+        <w:rPr>
+          <w:noProof/>
+        </w:rPr>
+        <w:drawing>
+          <wp:inline distT="0" distB="0" distL="0" distR="0" wp14:anchorId="1A3BDA39" wp14:editId="69927D8B">
+            <wp:extent cx="5731510" cy="2805430"/>
+            <wp:effectExtent l="0" t="0" r="2540" b="0"/>
+            <wp:docPr id="807366376" name="Picture 1"/>
+            <wp:cNvGraphicFramePr>
+              <a:graphicFrameLocks xmlns:a="http://schemas.openxmlformats.org/drawingml/2006/main" noChangeAspect="1"/>
+            </wp:cNvGraphicFramePr>
+            <a:graphic xmlns:a="http://schemas.openxmlformats.org/drawingml/2006/main">
+              <a:graphicData uri="http://schemas.openxmlformats.org/drawingml/2006/picture">
+                <pic:pic xmlns:pic="http://schemas.openxmlformats.org/drawingml/2006/picture">
+                  <pic:nvPicPr>
+                    <pic:cNvPr id="807366376" name=""/>
+                    <pic:cNvPicPr/>
+                  </pic:nvPicPr>
+                  <pic:blipFill>
+                    <a:blip r:embed="rId5"/>
+                    <a:stretch>
+                      <a:fillRect/>
+                    </a:stretch>
+                  </pic:blipFill>
+                  <pic:spPr>
+                    <a:xfrm>
+                      <a:off x="0" y="0"/>
+                      <a:ext cx="5731510" cy="2805430"/>
+                    </a:xfrm>
+                    <a:prstGeom prst="rect">
+                      <a:avLst/>
+                    </a:prstGeom>
+                  </pic:spPr>
+                </pic:pic>
+              </a:graphicData>
+            </a:graphic>
+          </wp:inline>
+        </w:drawing>
+      </w:r>
+    </w:p>
     <w:p/>
+    <w:p>
+      <w:pPr>
+        <w:rPr>
+          <w:b/>
+          <w:bCs/>
+        </w:rPr>
+      </w:pPr>
+      <w:r>
+        <w:rPr>
+          <w:b/>
+          <w:bCs/>
+        </w:rPr>
+        <w:t>Output:</w:t>
+      </w:r>
+    </w:p>
+    <w:p>
+      <w:r>
+        <w:rPr>
+          <w:noProof/>
+        </w:rPr>
+        <w:drawing>
+          <wp:inline distT="0" distB="0" distL="0" distR="0" wp14:anchorId="0F27D445" wp14:editId="1B96D6DF">
+            <wp:extent cx="5731510" cy="1983740"/>
+            <wp:effectExtent l="0" t="0" r="2540" b="0"/>
+            <wp:docPr id="1646859675" name="Picture 1"/>
+            <wp:cNvGraphicFramePr>
+              <a:graphicFrameLocks xmlns:a="http://schemas.openxmlformats.org/drawingml/2006/main" noChangeAspect="1"/>
+            </wp:cNvGraphicFramePr>
+            <a:graphic xmlns:a="http://schemas.openxmlformats.org/drawingml/2006/main">
+              <a:graphicData uri="http://schemas.openxmlformats.org/drawingml/2006/picture">
+                <pic:pic xmlns:pic="http://schemas.openxmlformats.org/drawingml/2006/picture">
+                  <pic:nvPicPr>
+                    <pic:cNvPr id="1646859675" name=""/>
+                    <pic:cNvPicPr/>
+                  </pic:nvPicPr>
+                  <pic:blipFill>
+                    <a:blip r:embed="rId6"/>
+                    <a:stretch>
+                      <a:fillRect/>
+                    </a:stretch>
+                  </pic:blipFill>
+                  <pic:spPr>
+                    <a:xfrm>
+                      <a:off x="0" y="0"/>
+                      <a:ext cx="5731510" cy="1983740"/>
+                    </a:xfrm>
+                    <a:prstGeom prst="rect">
+                      <a:avLst/>
+                    </a:prstGeom>
+                  </pic:spPr>
+                </pic:pic>
+              </a:graphicData>
+            </a:graphic>
+          </wp:inline>
+        </w:drawing>
+      </w:r>
+    </w:p>
+    <w:p/>
+    <w:p/>
+    <w:p/>
+    <w:p/>
+    <w:p>
+      <w:pPr>
+        <w:rPr>
+          <w:sz w:val="28"/>
+          <w:szCs w:val="28"/>
+        </w:rPr>
+      </w:pPr>
+      <w:r>
+        <w:rPr>
+          <w:b/>
+          <w:bCs/>
+          <w:sz w:val="28"/>
+          <w:szCs w:val="28"/>
+        </w:rPr>
+        <w:t>Exercise 2: Implementing the Factory Method Pattern</w:t>
+      </w:r>
+    </w:p>
+    <w:p>
+      <w:r>
+        <w:rPr>
+          <w:noProof/>
+        </w:rPr>
+        <w:drawing>
+          <wp:inline distT="0" distB="0" distL="0" distR="0" wp14:anchorId="09BE27CB" wp14:editId="4A3E7106">
+            <wp:extent cx="3550920" cy="1295400"/>
+            <wp:effectExtent l="0" t="0" r="0" b="0"/>
+            <wp:docPr id="993777026" name="Picture 1"/>
+            <wp:cNvGraphicFramePr>
+              <a:graphicFrameLocks xmlns:a="http://schemas.openxmlformats.org/drawingml/2006/main" noChangeAspect="1"/>
+            </wp:cNvGraphicFramePr>
+            <a:graphic xmlns:a="http://schemas.openxmlformats.org/drawingml/2006/main">
+              <a:graphicData uri="http://schemas.openxmlformats.org/drawingml/2006/picture">
+                <pic:pic xmlns:pic="http://schemas.openxmlformats.org/drawingml/2006/picture">
+                  <pic:nvPicPr>
+                    <pic:cNvPr id="993777026" name=""/>
+                    <pic:cNvPicPr/>
+                  </pic:nvPicPr>
+                  <pic:blipFill>
+                    <a:blip r:embed="rId7"/>
+                    <a:stretch>
+                      <a:fillRect/>
+                    </a:stretch>
+                  </pic:blipFill>
+                  <pic:spPr>
+                    <a:xfrm>
+                      <a:off x="0" y="0"/>
+                      <a:ext cx="3551228" cy="1295512"/>
+                    </a:xfrm>
+                    <a:prstGeom prst="rect">
+                      <a:avLst/>
+                    </a:prstGeom>
+                  </pic:spPr>
+                </pic:pic>
+              </a:graphicData>
+            </a:graphic>
+          </wp:inline>
+        </w:drawing>
+      </w:r>
+    </w:p>
+    <w:p>
+      <w:r>
+        <w:rPr>
+          <w:noProof/>
+        </w:rPr>
+        <w:drawing>
+          <wp:inline distT="0" distB="0" distL="0" distR="0" wp14:anchorId="506C2EC4" wp14:editId="614AFB54">
+            <wp:extent cx="4099915" cy="1265030"/>
+            <wp:effectExtent l="0" t="0" r="0" b="0"/>
+            <wp:docPr id="424248785" name="Picture 1"/>
+            <wp:cNvGraphicFramePr>
+              <a:graphicFrameLocks xmlns:a="http://schemas.openxmlformats.org/drawingml/2006/main" noChangeAspect="1"/>
+            </wp:cNvGraphicFramePr>
+            <a:graphic xmlns:a="http://schemas.openxmlformats.org/drawingml/2006/main">
+              <a:graphicData uri="http://schemas.openxmlformats.org/drawingml/2006/picture">
+                <pic:pic xmlns:pic="http://schemas.openxmlformats.org/drawingml/2006/picture">
+                  <pic:nvPicPr>
+                    <pic:cNvPr id="424248785" name=""/>
+                    <pic:cNvPicPr/>
+                  </pic:nvPicPr>
+                  <pic:blipFill>
+                    <a:blip r:embed="rId8"/>
+                    <a:stretch>
+                      <a:fillRect/>
+                    </a:stretch>
+                  </pic:blipFill>
+                  <pic:spPr>
+                    <a:xfrm>
+                      <a:off x="0" y="0"/>
+                      <a:ext cx="4099915" cy="1265030"/>
+                    </a:xfrm>
+                    <a:prstGeom prst="rect">
+                      <a:avLst/>
+                    </a:prstGeom>
+                  </pic:spPr>
+                </pic:pic>
+              </a:graphicData>
+            </a:graphic>
+          </wp:inline>
+        </w:drawing>
+      </w:r>
+    </w:p>
+    <w:p>
+      <w:r>
+        <w:rPr>
+          <w:noProof/>
+        </w:rPr>
+        <w:drawing>
+          <wp:inline distT="0" distB="0" distL="0" distR="0" wp14:anchorId="161A0F44" wp14:editId="00C85922">
+            <wp:extent cx="4381880" cy="1493649"/>
+            <wp:effectExtent l="0" t="0" r="0" b="0"/>
+            <wp:docPr id="426762229" name="Picture 1"/>
+            <wp:cNvGraphicFramePr>
+              <a:graphicFrameLocks xmlns:a="http://schemas.openxmlformats.org/drawingml/2006/main" noChangeAspect="1"/>
+            </wp:cNvGraphicFramePr>
+            <a:graphic xmlns:a="http://schemas.openxmlformats.org/drawingml/2006/main">
+              <a:graphicData uri="http://schemas.openxmlformats.org/drawingml/2006/picture">
+                <pic:pic xmlns:pic="http://schemas.openxmlformats.org/drawingml/2006/picture">
+                  <pic:nvPicPr>
+                    <pic:cNvPr id="426762229" name=""/>
+                    <pic:cNvPicPr/>
+                  </pic:nvPicPr>
+                  <pic:blipFill>
+                    <a:blip r:embed="rId9"/>
+                    <a:stretch>
+                      <a:fillRect/>
+                    </a:stretch>
+                  </pic:blipFill>
+                  <pic:spPr>
+                    <a:xfrm>
+                      <a:off x="0" y="0"/>
+                      <a:ext cx="4381880" cy="1493649"/>
+                    </a:xfrm>
+                    <a:prstGeom prst="rect">
+                      <a:avLst/>
+                    </a:prstGeom>
+                  </pic:spPr>
+                </pic:pic>
+              </a:graphicData>
+            </a:graphic>
+          </wp:inline>
+        </w:drawing>
+      </w:r>
+    </w:p>
+    <w:p>
+      <w:r>
+        <w:rPr>
+          <w:noProof/>
+        </w:rPr>
+        <w:drawing>
+          <wp:inline distT="0" distB="0" distL="0" distR="0" wp14:anchorId="572D59C0" wp14:editId="01D9012E">
+            <wp:extent cx="4465707" cy="1577477"/>
+            <wp:effectExtent l="0" t="0" r="0" b="3810"/>
+            <wp:docPr id="1057292568" name="Picture 1"/>
+            <wp:cNvGraphicFramePr>
+              <a:graphicFrameLocks xmlns:a="http://schemas.openxmlformats.org/drawingml/2006/main" noChangeAspect="1"/>
+            </wp:cNvGraphicFramePr>
+            <a:graphic xmlns:a="http://schemas.openxmlformats.org/drawingml/2006/main">
+              <a:graphicData uri="http://schemas.openxmlformats.org/drawingml/2006/picture">
+                <pic:pic xmlns:pic="http://schemas.openxmlformats.org/drawingml/2006/picture">
+                  <pic:nvPicPr>
+                    <pic:cNvPr id="1057292568" name=""/>
+                    <pic:cNvPicPr/>
+                  </pic:nvPicPr>
+                  <pic:blipFill>
+                    <a:blip r:embed="rId10"/>
+                    <a:stretch>
+                      <a:fillRect/>
+                    </a:stretch>
+                  </pic:blipFill>
+                  <pic:spPr>
+                    <a:xfrm>
+                      <a:off x="0" y="0"/>
+                      <a:ext cx="4465707" cy="1577477"/>
+                    </a:xfrm>
+                    <a:prstGeom prst="rect">
+                      <a:avLst/>
+                    </a:prstGeom>
+                  </pic:spPr>
+                </pic:pic>
+              </a:graphicData>
+            </a:graphic>
+          </wp:inline>
+        </w:drawing>
+      </w:r>
+    </w:p>
+    <w:p>
+      <w:r>
+        <w:rPr>
+          <w:noProof/>
+        </w:rPr>
+        <w:drawing>
+          <wp:inline distT="0" distB="0" distL="0" distR="0" wp14:anchorId="3280E369" wp14:editId="40E0922F">
+            <wp:extent cx="4404360" cy="1112520"/>
+            <wp:effectExtent l="0" t="0" r="0" b="0"/>
+            <wp:docPr id="1512882624" name="Picture 1"/>
+            <wp:cNvGraphicFramePr>
+              <a:graphicFrameLocks xmlns:a="http://schemas.openxmlformats.org/drawingml/2006/main" noChangeAspect="1"/>
+            </wp:cNvGraphicFramePr>
+            <a:graphic xmlns:a="http://schemas.openxmlformats.org/drawingml/2006/main">
+              <a:graphicData uri="http://schemas.openxmlformats.org/drawingml/2006/picture">
+                <pic:pic xmlns:pic="http://schemas.openxmlformats.org/drawingml/2006/picture">
+                  <pic:nvPicPr>
+                    <pic:cNvPr id="1512882624" name=""/>
+                    <pic:cNvPicPr/>
+                  </pic:nvPicPr>
+                  <pic:blipFill>
+                    <a:blip r:embed="rId11"/>
+                    <a:stretch>
+                      <a:fillRect/>
+                    </a:stretch>
+                  </pic:blipFill>
+                  <pic:spPr>
+                    <a:xfrm>
+                      <a:off x="0" y="0"/>
+                      <a:ext cx="4404748" cy="1112618"/>
+                    </a:xfrm>
+                    <a:prstGeom prst="rect">
+                      <a:avLst/>
+                    </a:prstGeom>
+                  </pic:spPr>
+                </pic:pic>
+              </a:graphicData>
+            </a:graphic>
+          </wp:inline>
+        </w:drawing>
+      </w:r>
+    </w:p>
+    <w:p>
+      <w:r>
+        <w:rPr>
+          <w:noProof/>
+        </w:rPr>
+        <w:drawing>
+          <wp:inline distT="0" distB="0" distL="0" distR="0" wp14:anchorId="62978CA2" wp14:editId="07A07B8C">
+            <wp:extent cx="4518660" cy="1226820"/>
+            <wp:effectExtent l="0" t="0" r="0" b="0"/>
+            <wp:docPr id="1615668942" name="Picture 1"/>
+            <wp:cNvGraphicFramePr>
+              <a:graphicFrameLocks xmlns:a="http://schemas.openxmlformats.org/drawingml/2006/main" noChangeAspect="1"/>
+            </wp:cNvGraphicFramePr>
+            <a:graphic xmlns:a="http://schemas.openxmlformats.org/drawingml/2006/main">
+              <a:graphicData uri="http://schemas.openxmlformats.org/drawingml/2006/picture">
+                <pic:pic xmlns:pic="http://schemas.openxmlformats.org/drawingml/2006/picture">
+                  <pic:nvPicPr>
+                    <pic:cNvPr id="1615668942" name=""/>
+                    <pic:cNvPicPr/>
+                  </pic:nvPicPr>
+                  <pic:blipFill>
+                    <a:blip r:embed="rId12"/>
+                    <a:stretch>
+                      <a:fillRect/>
+                    </a:stretch>
+                  </pic:blipFill>
+                  <pic:spPr>
+                    <a:xfrm>
+                      <a:off x="0" y="0"/>
+                      <a:ext cx="4519054" cy="1226927"/>
+                    </a:xfrm>
+                    <a:prstGeom prst="rect">
+                      <a:avLst/>
+                    </a:prstGeom>
+                  </pic:spPr>
+                </pic:pic>
+              </a:graphicData>
+            </a:graphic>
+          </wp:inline>
+        </w:drawing>
+      </w:r>
+    </w:p>
+    <w:p>
+      <w:r>
+        <w:rPr>
+          <w:noProof/>
+        </w:rPr>
+        <w:lastRenderedPageBreak/>
+        <w:drawing>
+          <wp:inline distT="0" distB="0" distL="0" distR="0" wp14:anchorId="1190D1A4" wp14:editId="7BC73660">
+            <wp:extent cx="4381880" cy="1379340"/>
+            <wp:effectExtent l="0" t="0" r="0" b="0"/>
+            <wp:docPr id="1470665233" name="Picture 1"/>
+            <wp:cNvGraphicFramePr>
+              <a:graphicFrameLocks xmlns:a="http://schemas.openxmlformats.org/drawingml/2006/main" noChangeAspect="1"/>
+            </wp:cNvGraphicFramePr>
+            <a:graphic xmlns:a="http://schemas.openxmlformats.org/drawingml/2006/main">
+              <a:graphicData uri="http://schemas.openxmlformats.org/drawingml/2006/picture">
+                <pic:pic xmlns:pic="http://schemas.openxmlformats.org/drawingml/2006/picture">
+                  <pic:nvPicPr>
+                    <pic:cNvPr id="1470665233" name=""/>
+                    <pic:cNvPicPr/>
+                  </pic:nvPicPr>
+                  <pic:blipFill>
+                    <a:blip r:embed="rId13"/>
+                    <a:stretch>
+                      <a:fillRect/>
+                    </a:stretch>
+                  </pic:blipFill>
+                  <pic:spPr>
+                    <a:xfrm>
+                      <a:off x="0" y="0"/>
+                      <a:ext cx="4381880" cy="1379340"/>
+                    </a:xfrm>
+                    <a:prstGeom prst="rect">
+                      <a:avLst/>
+                    </a:prstGeom>
+                  </pic:spPr>
+                </pic:pic>
+              </a:graphicData>
+            </a:graphic>
+          </wp:inline>
+        </w:drawing>
+      </w:r>
+    </w:p>
+    <w:p>
+      <w:r>
+        <w:rPr>
+          <w:noProof/>
+        </w:rPr>
+        <w:drawing>
+          <wp:inline distT="0" distB="0" distL="0" distR="0" wp14:anchorId="2E4C42FD" wp14:editId="45FE602A">
+            <wp:extent cx="4808219" cy="1143000"/>
+            <wp:effectExtent l="0" t="0" r="0" b="0"/>
+            <wp:docPr id="802028488" name="Picture 1"/>
+            <wp:cNvGraphicFramePr>
+              <a:graphicFrameLocks xmlns:a="http://schemas.openxmlformats.org/drawingml/2006/main" noChangeAspect="1"/>
+            </wp:cNvGraphicFramePr>
+            <a:graphic xmlns:a="http://schemas.openxmlformats.org/drawingml/2006/main">
+              <a:graphicData uri="http://schemas.openxmlformats.org/drawingml/2006/picture">
+                <pic:pic xmlns:pic="http://schemas.openxmlformats.org/drawingml/2006/picture">
+                  <pic:nvPicPr>
+                    <pic:cNvPr id="802028488" name=""/>
+                    <pic:cNvPicPr/>
+                  </pic:nvPicPr>
+                  <pic:blipFill>
+                    <a:blip r:embed="rId14"/>
+                    <a:stretch>
+                      <a:fillRect/>
+                    </a:stretch>
+                  </pic:blipFill>
+                  <pic:spPr>
+                    <a:xfrm>
+                      <a:off x="0" y="0"/>
+                      <a:ext cx="4809905" cy="1143401"/>
+                    </a:xfrm>
+                    <a:prstGeom prst="rect">
+                      <a:avLst/>
+                    </a:prstGeom>
+                  </pic:spPr>
+                </pic:pic>
+              </a:graphicData>
+            </a:graphic>
+          </wp:inline>
+        </w:drawing>
+      </w:r>
+    </w:p>
+    <w:p>
+      <w:r>
+        <w:rPr>
+          <w:noProof/>
+        </w:rPr>
+        <w:drawing>
+          <wp:inline distT="0" distB="0" distL="0" distR="0" wp14:anchorId="1A42A36C" wp14:editId="1BCC95CB">
+            <wp:extent cx="5638800" cy="3025140"/>
+            <wp:effectExtent l="0" t="0" r="0" b="3810"/>
+            <wp:docPr id="1263372358" name="Picture 1"/>
+            <wp:cNvGraphicFramePr>
+              <a:graphicFrameLocks xmlns:a="http://schemas.openxmlformats.org/drawingml/2006/main" noChangeAspect="1"/>
+            </wp:cNvGraphicFramePr>
+            <a:graphic xmlns:a="http://schemas.openxmlformats.org/drawingml/2006/main">
+              <a:graphicData uri="http://schemas.openxmlformats.org/drawingml/2006/picture">
+                <pic:pic xmlns:pic="http://schemas.openxmlformats.org/drawingml/2006/picture">
+                  <pic:nvPicPr>
+                    <pic:cNvPr id="1263372358" name=""/>
+                    <pic:cNvPicPr/>
+                  </pic:nvPicPr>
+                  <pic:blipFill>
+                    <a:blip r:embed="rId15"/>
+                    <a:stretch>
+                      <a:fillRect/>
+                    </a:stretch>
+                  </pic:blipFill>
+                  <pic:spPr>
+                    <a:xfrm>
+                      <a:off x="0" y="0"/>
+                      <a:ext cx="5639290" cy="3025403"/>
+                    </a:xfrm>
+                    <a:prstGeom prst="rect">
+                      <a:avLst/>
+                    </a:prstGeom>
+                  </pic:spPr>
+                </pic:pic>
+              </a:graphicData>
+            </a:graphic>
+          </wp:inline>
+        </w:drawing>
+      </w:r>
+    </w:p>
+    <w:p/>
+    <w:p/>
+    <w:p>
+      <w:pPr>
+        <w:rPr>
+          <w:b/>
+          <w:bCs/>
+        </w:rPr>
+      </w:pPr>
+      <w:r>
+        <w:rPr>
+          <w:b/>
+          <w:bCs/>
+        </w:rPr>
+        <w:t>Output:</w:t>
+      </w:r>
+    </w:p>
+    <w:p/>
+    <w:p>
+      <w:r>
+        <w:rPr>
+          <w:noProof/>
+        </w:rPr>
+        <w:drawing>
+          <wp:inline distT="0" distB="0" distL="0" distR="0" wp14:anchorId="722F03CB" wp14:editId="0881402C">
+            <wp:extent cx="4701538" cy="1623060"/>
+            <wp:effectExtent l="0" t="0" r="4445" b="0"/>
+            <wp:docPr id="863158078" name="Picture 1"/>
+            <wp:cNvGraphicFramePr>
+              <a:graphicFrameLocks xmlns:a="http://schemas.openxmlformats.org/drawingml/2006/main" noChangeAspect="1"/>
+            </wp:cNvGraphicFramePr>
+            <a:graphic xmlns:a="http://schemas.openxmlformats.org/drawingml/2006/main">
+              <a:graphicData uri="http://schemas.openxmlformats.org/drawingml/2006/picture">
+                <pic:pic xmlns:pic="http://schemas.openxmlformats.org/drawingml/2006/picture">
+                  <pic:nvPicPr>
+                    <pic:cNvPr id="863158078" name=""/>
+                    <pic:cNvPicPr/>
+                  </pic:nvPicPr>
+                  <pic:blipFill>
+                    <a:blip r:embed="rId16"/>
+                    <a:stretch>
+                      <a:fillRect/>
+                    </a:stretch>
+                  </pic:blipFill>
+                  <pic:spPr>
+                    <a:xfrm>
+                      <a:off x="0" y="0"/>
+                      <a:ext cx="4703213" cy="1623638"/>
+                    </a:xfrm>
+                    <a:prstGeom prst="rect">
+                      <a:avLst/>
+                    </a:prstGeom>
+                  </pic:spPr>
+                </pic:pic>
+              </a:graphicData>
+            </a:graphic>
+          </wp:inline>
+        </w:drawing>
+      </w:r>
+    </w:p>
+    <w:p>
+      <w:pPr>
+        <w:rPr>
+          <w:b/>
+          <w:bCs/>
+          <w:sz w:val="28"/>
+          <w:szCs w:val="28"/>
+        </w:rPr>
+      </w:pPr>
+    </w:p>
+    <w:p>
+      <w:pPr>
+        <w:rPr>
+          <w:b/>
+          <w:bCs/>
+          <w:sz w:val="28"/>
+          <w:szCs w:val="28"/>
+        </w:rPr>
+      </w:pPr>
+    </w:p>
+    <w:p>
+      <w:pPr>
+        <w:rPr>
+          <w:b/>
+          <w:bCs/>
+          <w:sz w:val="28"/>
+          <w:szCs w:val="28"/>
+        </w:rPr>
+      </w:pPr>
+    </w:p>
+    <w:p>
+      <w:pPr>
+        <w:rPr>
+          <w:sz w:val="28"/>
+          <w:szCs w:val="28"/>
+        </w:rPr>
+      </w:pPr>
+      <w:r>
+        <w:rPr>
+          <w:b/>
+          <w:bCs/>
+          <w:sz w:val="28"/>
+          <w:szCs w:val="28"/>
+        </w:rPr>
+        <w:lastRenderedPageBreak/>
+        <w:t>Exercise 3: Implementing the Builder Pattern</w:t>
+      </w:r>
+    </w:p>
+    <w:p>
+      <w:r>
+        <w:rPr>
+          <w:noProof/>
+        </w:rPr>
+        <w:drawing>
+          <wp:inline distT="0" distB="0" distL="0" distR="0" wp14:anchorId="233C63DC" wp14:editId="22812991">
+            <wp:extent cx="5731510" cy="4091940"/>
+            <wp:effectExtent l="0" t="0" r="2540" b="3810"/>
+            <wp:docPr id="1216660550" name="Picture 1"/>
+            <wp:cNvGraphicFramePr>
+              <a:graphicFrameLocks xmlns:a="http://schemas.openxmlformats.org/drawingml/2006/main" noChangeAspect="1"/>
+            </wp:cNvGraphicFramePr>
+            <a:graphic xmlns:a="http://schemas.openxmlformats.org/drawingml/2006/main">
+              <a:graphicData uri="http://schemas.openxmlformats.org/drawingml/2006/picture">
+                <pic:pic xmlns:pic="http://schemas.openxmlformats.org/drawingml/2006/picture">
+                  <pic:nvPicPr>
+                    <pic:cNvPr id="1216660550" name=""/>
+                    <pic:cNvPicPr/>
+                  </pic:nvPicPr>
+                  <pic:blipFill>
+                    <a:blip r:embed="rId17"/>
+                    <a:stretch>
+                      <a:fillRect/>
+                    </a:stretch>
+                  </pic:blipFill>
+                  <pic:spPr>
+                    <a:xfrm>
+                      <a:off x="0" y="0"/>
+                      <a:ext cx="5731510" cy="4091940"/>
+                    </a:xfrm>
+                    <a:prstGeom prst="rect">
+                      <a:avLst/>
+                    </a:prstGeom>
+                  </pic:spPr>
+                </pic:pic>
+              </a:graphicData>
+            </a:graphic>
+          </wp:inline>
+        </w:drawing>
+      </w:r>
+    </w:p>
+    <w:p>
+      <w:r>
+        <w:rPr>
+          <w:noProof/>
+        </w:rPr>
+        <w:drawing>
+          <wp:inline distT="0" distB="0" distL="0" distR="0" wp14:anchorId="50F5FB22" wp14:editId="79E6251C">
+            <wp:extent cx="5821680" cy="4511040"/>
+            <wp:effectExtent l="0" t="0" r="7620" b="3810"/>
+            <wp:docPr id="988020264" name="Picture 1"/>
+            <wp:cNvGraphicFramePr>
+              <a:graphicFrameLocks xmlns:a="http://schemas.openxmlformats.org/drawingml/2006/main" noChangeAspect="1"/>
+            </wp:cNvGraphicFramePr>
+            <a:graphic xmlns:a="http://schemas.openxmlformats.org/drawingml/2006/main">
+              <a:graphicData uri="http://schemas.openxmlformats.org/drawingml/2006/picture">
+                <pic:pic xmlns:pic="http://schemas.openxmlformats.org/drawingml/2006/picture">
+                  <pic:nvPicPr>
+                    <pic:cNvPr id="988020264" name=""/>
+                    <pic:cNvPicPr/>
+                  </pic:nvPicPr>
+                  <pic:blipFill>
+                    <a:blip r:embed="rId18"/>
+                    <a:stretch>
+                      <a:fillRect/>
+                    </a:stretch>
+                  </pic:blipFill>
+                  <pic:spPr>
+                    <a:xfrm>
+                      <a:off x="0" y="0"/>
+                      <a:ext cx="5822188" cy="4511434"/>
+                    </a:xfrm>
+                    <a:prstGeom prst="rect">
+                      <a:avLst/>
+                    </a:prstGeom>
+                  </pic:spPr>
+                </pic:pic>
+              </a:graphicData>
+            </a:graphic>
+          </wp:inline>
+        </w:drawing>
+      </w:r>
+    </w:p>
+    <w:p>
+      <w:r>
+        <w:rPr>
+          <w:noProof/>
+        </w:rPr>
+        <w:lastRenderedPageBreak/>
+        <w:drawing>
+          <wp:inline distT="0" distB="0" distL="0" distR="0" wp14:anchorId="4BFBCEE3" wp14:editId="77B6FBF2">
+            <wp:extent cx="5731510" cy="4998720"/>
+            <wp:effectExtent l="0" t="0" r="2540" b="0"/>
+            <wp:docPr id="171262846" name="Picture 1"/>
+            <wp:cNvGraphicFramePr>
+              <a:graphicFrameLocks xmlns:a="http://schemas.openxmlformats.org/drawingml/2006/main" noChangeAspect="1"/>
+            </wp:cNvGraphicFramePr>
+            <a:graphic xmlns:a="http://schemas.openxmlformats.org/drawingml/2006/main">
+              <a:graphicData uri="http://schemas.openxmlformats.org/drawingml/2006/picture">
+                <pic:pic xmlns:pic="http://schemas.openxmlformats.org/drawingml/2006/picture">
+                  <pic:nvPicPr>
+                    <pic:cNvPr id="171262846" name=""/>
+                    <pic:cNvPicPr/>
+                  </pic:nvPicPr>
+                  <pic:blipFill>
+                    <a:blip r:embed="rId19"/>
+                    <a:stretch>
+                      <a:fillRect/>
+                    </a:stretch>
+                  </pic:blipFill>
+                  <pic:spPr>
+                    <a:xfrm>
+                      <a:off x="0" y="0"/>
+                      <a:ext cx="5731510" cy="4998720"/>
+                    </a:xfrm>
+                    <a:prstGeom prst="rect">
+                      <a:avLst/>
+                    </a:prstGeom>
+                  </pic:spPr>
+                </pic:pic>
+              </a:graphicData>
+            </a:graphic>
+          </wp:inline>
+        </w:drawing>
+      </w:r>
+    </w:p>
+    <w:p>
+      <w:r>
+        <w:rPr>
+          <w:noProof/>
+        </w:rPr>
+        <w:lastRenderedPageBreak/>
+        <w:drawing>
+          <wp:inline distT="0" distB="0" distL="0" distR="0" wp14:anchorId="5313D003" wp14:editId="03D0B778">
+            <wp:extent cx="5425440" cy="4945380"/>
+            <wp:effectExtent l="0" t="0" r="3810" b="7620"/>
+            <wp:docPr id="106122582" name="Picture 1"/>
+            <wp:cNvGraphicFramePr>
+              <a:graphicFrameLocks xmlns:a="http://schemas.openxmlformats.org/drawingml/2006/main" noChangeAspect="1"/>
+            </wp:cNvGraphicFramePr>
+            <a:graphic xmlns:a="http://schemas.openxmlformats.org/drawingml/2006/main">
+              <a:graphicData uri="http://schemas.openxmlformats.org/drawingml/2006/picture">
+                <pic:pic xmlns:pic="http://schemas.openxmlformats.org/drawingml/2006/picture">
+                  <pic:nvPicPr>
+                    <pic:cNvPr id="106122582" name=""/>
+                    <pic:cNvPicPr/>
+                  </pic:nvPicPr>
+                  <pic:blipFill>
+                    <a:blip r:embed="rId20"/>
+                    <a:stretch>
+                      <a:fillRect/>
+                    </a:stretch>
+                  </pic:blipFill>
+                  <pic:spPr>
+                    <a:xfrm>
+                      <a:off x="0" y="0"/>
+                      <a:ext cx="5425911" cy="4945809"/>
+                    </a:xfrm>
+                    <a:prstGeom prst="rect">
+                      <a:avLst/>
+                    </a:prstGeom>
+                  </pic:spPr>
+                </pic:pic>
+              </a:graphicData>
+            </a:graphic>
+          </wp:inline>
+        </w:drawing>
+      </w:r>
+    </w:p>
+    <w:p>
+      <w:r>
+        <w:rPr>
+          <w:b/>
+          <w:bCs/>
+        </w:rPr>
+        <w:t>Output:</w:t>
+      </w:r>
+    </w:p>
+    <w:p>
+      <w:r>
+        <w:rPr>
+          <w:noProof/>
+        </w:rPr>
+        <w:drawing>
+          <wp:inline distT="0" distB="0" distL="0" distR="0" wp14:anchorId="77797011" wp14:editId="08CD3051">
+            <wp:extent cx="5540220" cy="4275190"/>
+            <wp:effectExtent l="0" t="0" r="3810" b="0"/>
+            <wp:docPr id="1079987585" name="Picture 1"/>
+            <wp:cNvGraphicFramePr>
+              <a:graphicFrameLocks xmlns:a="http://schemas.openxmlformats.org/drawingml/2006/main" noChangeAspect="1"/>
+            </wp:cNvGraphicFramePr>
+            <a:graphic xmlns:a="http://schemas.openxmlformats.org/drawingml/2006/main">
+              <a:graphicData uri="http://schemas.openxmlformats.org/drawingml/2006/picture">
+                <pic:pic xmlns:pic="http://schemas.openxmlformats.org/drawingml/2006/picture">
+                  <pic:nvPicPr>
+                    <pic:cNvPr id="1079987585" name=""/>
+                    <pic:cNvPicPr/>
+                  </pic:nvPicPr>
+                  <pic:blipFill>
+                    <a:blip r:embed="rId21"/>
+                    <a:stretch>
+                      <a:fillRect/>
+                    </a:stretch>
+                  </pic:blipFill>
+                  <pic:spPr>
+                    <a:xfrm>
+                      <a:off x="0" y="0"/>
+                      <a:ext cx="5540220" cy="4275190"/>
+                    </a:xfrm>
+                    <a:prstGeom prst="rect">
+                      <a:avLst/>
+                    </a:prstGeom>
+                  </pic:spPr>
+                </pic:pic>
+              </a:graphicData>
+            </a:graphic>
+          </wp:inline>
+        </w:drawing>
+      </w:r>
+    </w:p>
+    <w:p>
+      <w:pPr>
+        <w:rPr>
+          <w:sz w:val="28"/>
+          <w:szCs w:val="28"/>
+        </w:rPr>
+      </w:pPr>
+      <w:r>
+        <w:rPr>
+          <w:b/>
+          <w:bCs/>
+          <w:sz w:val="28"/>
+          <w:szCs w:val="28"/>
+        </w:rPr>
+        <w:lastRenderedPageBreak/>
+        <w:t>Exercise 4: Implementing the Adapter Pattern</w:t>
+      </w:r>
+    </w:p>
+    <w:p>
+      <w:r>
+        <w:rPr>
+          <w:noProof/>
+        </w:rPr>
+        <w:drawing>
+          <wp:inline distT="0" distB="0" distL="0" distR="0" wp14:anchorId="342BFB02" wp14:editId="164944C9">
+            <wp:extent cx="4046571" cy="1600339"/>
+            <wp:effectExtent l="0" t="0" r="0" b="0"/>
+            <wp:docPr id="1548962522" name="Picture 1"/>
+            <wp:cNvGraphicFramePr>
+              <a:graphicFrameLocks xmlns:a="http://schemas.openxmlformats.org/drawingml/2006/main" noChangeAspect="1"/>
+            </wp:cNvGraphicFramePr>
+            <a:graphic xmlns:a="http://schemas.openxmlformats.org/drawingml/2006/main">
+              <a:graphicData uri="http://schemas.openxmlformats.org/drawingml/2006/picture">
+                <pic:pic xmlns:pic="http://schemas.openxmlformats.org/drawingml/2006/picture">
+                  <pic:nvPicPr>
+                    <pic:cNvPr id="1548962522" name=""/>
+                    <pic:cNvPicPr/>
+                  </pic:nvPicPr>
+                  <pic:blipFill>
+                    <a:blip r:embed="rId22"/>
+                    <a:stretch>
+                      <a:fillRect/>
+                    </a:stretch>
+                  </pic:blipFill>
+                  <pic:spPr>
+                    <a:xfrm>
+                      <a:off x="0" y="0"/>
+                      <a:ext cx="4046571" cy="1600339"/>
+                    </a:xfrm>
+                    <a:prstGeom prst="rect">
+                      <a:avLst/>
+                    </a:prstGeom>
+                  </pic:spPr>
+                </pic:pic>
+              </a:graphicData>
+            </a:graphic>
+          </wp:inline>
+        </w:drawing>
+      </w:r>
+    </w:p>
+    <w:p>
+      <w:r>
+        <w:rPr>
+          <w:noProof/>
+        </w:rPr>
+        <w:drawing>
+          <wp:inline distT="0" distB="0" distL="0" distR="0" wp14:anchorId="53489064" wp14:editId="21D8323C">
+            <wp:extent cx="6591871" cy="1348857"/>
+            <wp:effectExtent l="0" t="0" r="0" b="3810"/>
+            <wp:docPr id="248154593" name="Picture 1"/>
+            <wp:cNvGraphicFramePr>
+              <a:graphicFrameLocks xmlns:a="http://schemas.openxmlformats.org/drawingml/2006/main" noChangeAspect="1"/>
+            </wp:cNvGraphicFramePr>
+            <a:graphic xmlns:a="http://schemas.openxmlformats.org/drawingml/2006/main">
+              <a:graphicData uri="http://schemas.openxmlformats.org/drawingml/2006/picture">
+                <pic:pic xmlns:pic="http://schemas.openxmlformats.org/drawingml/2006/picture">
+                  <pic:nvPicPr>
+                    <pic:cNvPr id="248154593" name=""/>
+                    <pic:cNvPicPr/>
+                  </pic:nvPicPr>
+                  <pic:blipFill>
+                    <a:blip r:embed="rId23"/>
+                    <a:stretch>
+                      <a:fillRect/>
+                    </a:stretch>
+                  </pic:blipFill>
+                  <pic:spPr>
+                    <a:xfrm>
+                      <a:off x="0" y="0"/>
+                      <a:ext cx="6591871" cy="1348857"/>
+                    </a:xfrm>
+                    <a:prstGeom prst="rect">
+                      <a:avLst/>
+                    </a:prstGeom>
+                  </pic:spPr>
+                </pic:pic>
+              </a:graphicData>
+            </a:graphic>
+          </wp:inline>
+        </w:drawing>
+      </w:r>
+    </w:p>
+    <w:p>
+      <w:r>
+        <w:rPr>
+          <w:noProof/>
+        </w:rPr>
+        <w:drawing>
+          <wp:inline distT="0" distB="0" distL="0" distR="0" wp14:anchorId="39466E63" wp14:editId="72CFEED9">
+            <wp:extent cx="6645910" cy="1252220"/>
+            <wp:effectExtent l="0" t="0" r="2540" b="5080"/>
+            <wp:docPr id="592945266" name="Picture 1"/>
+            <wp:cNvGraphicFramePr>
+              <a:graphicFrameLocks xmlns:a="http://schemas.openxmlformats.org/drawingml/2006/main" noChangeAspect="1"/>
+            </wp:cNvGraphicFramePr>
+            <a:graphic xmlns:a="http://schemas.openxmlformats.org/drawingml/2006/main">
+              <a:graphicData uri="http://schemas.openxmlformats.org/drawingml/2006/picture">
+                <pic:pic xmlns:pic="http://schemas.openxmlformats.org/drawingml/2006/picture">
+                  <pic:nvPicPr>
+                    <pic:cNvPr id="592945266" name=""/>
+                    <pic:cNvPicPr/>
+                  </pic:nvPicPr>
+                  <pic:blipFill>
+                    <a:blip r:embed="rId24"/>
+                    <a:stretch>
+                      <a:fillRect/>
+                    </a:stretch>
+                  </pic:blipFill>
+                  <pic:spPr>
+                    <a:xfrm>
+                      <a:off x="0" y="0"/>
+                      <a:ext cx="6645910" cy="1252220"/>
+                    </a:xfrm>
+                    <a:prstGeom prst="rect">
+                      <a:avLst/>
+                    </a:prstGeom>
+                  </pic:spPr>
+                </pic:pic>
+              </a:graphicData>
+            </a:graphic>
+          </wp:inline>
+        </w:drawing>
+      </w:r>
+    </w:p>
+    <w:p>
+      <w:r>
+        <w:rPr>
+          <w:noProof/>
+        </w:rPr>
+        <w:drawing>
+          <wp:inline distT="0" distB="0" distL="0" distR="0" wp14:anchorId="275F774F" wp14:editId="64ECC069">
+            <wp:extent cx="4953000" cy="2148840"/>
+            <wp:effectExtent l="0" t="0" r="0" b="3810"/>
+            <wp:docPr id="452474764" name="Picture 1"/>
+            <wp:cNvGraphicFramePr>
+              <a:graphicFrameLocks xmlns:a="http://schemas.openxmlformats.org/drawingml/2006/main" noChangeAspect="1"/>
+            </wp:cNvGraphicFramePr>
+            <a:graphic xmlns:a="http://schemas.openxmlformats.org/drawingml/2006/main">
+              <a:graphicData uri="http://schemas.openxmlformats.org/drawingml/2006/picture">
+                <pic:pic xmlns:pic="http://schemas.openxmlformats.org/drawingml/2006/picture">
+                  <pic:nvPicPr>
+                    <pic:cNvPr id="452474764" name=""/>
+                    <pic:cNvPicPr/>
+                  </pic:nvPicPr>
+                  <pic:blipFill>
+                    <a:blip r:embed="rId25"/>
+                    <a:stretch>
+                      <a:fillRect/>
+                    </a:stretch>
+                  </pic:blipFill>
+                  <pic:spPr>
+                    <a:xfrm>
+                      <a:off x="0" y="0"/>
+                      <a:ext cx="4953429" cy="2149026"/>
+                    </a:xfrm>
+                    <a:prstGeom prst="rect">
+                      <a:avLst/>
+                    </a:prstGeom>
+                  </pic:spPr>
+                </pic:pic>
+              </a:graphicData>
+            </a:graphic>
+          </wp:inline>
+        </w:drawing>
+      </w:r>
+    </w:p>
+    <w:p>
+      <w:r>
+        <w:rPr>
+          <w:noProof/>
+        </w:rPr>
+        <w:drawing>
+          <wp:inline distT="0" distB="0" distL="0" distR="0" wp14:anchorId="6639AED6" wp14:editId="591B521F">
+            <wp:extent cx="4609465" cy="2529840"/>
+            <wp:effectExtent l="0" t="0" r="635" b="3810"/>
+            <wp:docPr id="84866703" name="Picture 1"/>
+            <wp:cNvGraphicFramePr>
+              <a:graphicFrameLocks xmlns:a="http://schemas.openxmlformats.org/drawingml/2006/main" noChangeAspect="1"/>
+            </wp:cNvGraphicFramePr>
+            <a:graphic xmlns:a="http://schemas.openxmlformats.org/drawingml/2006/main">
+              <a:graphicData uri="http://schemas.openxmlformats.org/drawingml/2006/picture">
+                <pic:pic xmlns:pic="http://schemas.openxmlformats.org/drawingml/2006/picture">
+                  <pic:nvPicPr>
+                    <pic:cNvPr id="84866703" name=""/>
+                    <pic:cNvPicPr/>
+                  </pic:nvPicPr>
+                  <pic:blipFill>
+                    <a:blip r:embed="rId26"/>
+                    <a:stretch>
+                      <a:fillRect/>
+                    </a:stretch>
+                  </pic:blipFill>
+                  <pic:spPr>
+                    <a:xfrm>
+                      <a:off x="0" y="0"/>
+                      <a:ext cx="4611770" cy="2531105"/>
+                    </a:xfrm>
+                    <a:prstGeom prst="rect">
+                      <a:avLst/>
+                    </a:prstGeom>
+                  </pic:spPr>
+                </pic:pic>
+              </a:graphicData>
+            </a:graphic>
+          </wp:inline>
+        </w:drawing>
+      </w:r>
+    </w:p>
+    <w:p>
+      <w:r>
+        <w:rPr>
+          <w:noProof/>
+        </w:rPr>
+        <w:lastRenderedPageBreak/>
+        <w:drawing>
+          <wp:inline distT="0" distB="0" distL="0" distR="0" wp14:anchorId="5E3A0399" wp14:editId="72A8E516">
+            <wp:extent cx="5410669" cy="2933954"/>
+            <wp:effectExtent l="0" t="0" r="0" b="0"/>
+            <wp:docPr id="1657779512" name="Picture 1"/>
+            <wp:cNvGraphicFramePr>
+              <a:graphicFrameLocks xmlns:a="http://schemas.openxmlformats.org/drawingml/2006/main" noChangeAspect="1"/>
+            </wp:cNvGraphicFramePr>
+            <a:graphic xmlns:a="http://schemas.openxmlformats.org/drawingml/2006/main">
+              <a:graphicData uri="http://schemas.openxmlformats.org/drawingml/2006/picture">
+                <pic:pic xmlns:pic="http://schemas.openxmlformats.org/drawingml/2006/picture">
+                  <pic:nvPicPr>
+                    <pic:cNvPr id="1657779512" name=""/>
+                    <pic:cNvPicPr/>
+                  </pic:nvPicPr>
+                  <pic:blipFill>
+                    <a:blip r:embed="rId27"/>
+                    <a:stretch>
+                      <a:fillRect/>
+                    </a:stretch>
+                  </pic:blipFill>
+                  <pic:spPr>
+                    <a:xfrm>
+                      <a:off x="0" y="0"/>
+                      <a:ext cx="5410669" cy="2933954"/>
+                    </a:xfrm>
+                    <a:prstGeom prst="rect">
+                      <a:avLst/>
+                    </a:prstGeom>
+                  </pic:spPr>
+                </pic:pic>
+              </a:graphicData>
+            </a:graphic>
+          </wp:inline>
+        </w:drawing>
+      </w:r>
+    </w:p>
+    <w:p/>
+    <w:p>
+      <w:pPr>
+        <w:rPr>
+          <w:b/>
+          <w:bCs/>
+        </w:rPr>
+      </w:pPr>
+      <w:r>
+        <w:rPr>
+          <w:b/>
+          <w:bCs/>
+        </w:rPr>
+        <w:t>Output:</w:t>
+      </w:r>
+    </w:p>
+    <w:p>
+      <w:r>
+        <w:rPr>
+          <w:noProof/>
+        </w:rPr>
+        <w:drawing>
+          <wp:inline distT="0" distB="0" distL="0" distR="0" wp14:anchorId="3E9EA843" wp14:editId="35962F7A">
+            <wp:extent cx="4792980" cy="1760220"/>
+            <wp:effectExtent l="0" t="0" r="7620" b="0"/>
+            <wp:docPr id="962646172" name="Picture 1"/>
+            <wp:cNvGraphicFramePr>
+              <a:graphicFrameLocks xmlns:a="http://schemas.openxmlformats.org/drawingml/2006/main" noChangeAspect="1"/>
+            </wp:cNvGraphicFramePr>
+            <a:graphic xmlns:a="http://schemas.openxmlformats.org/drawingml/2006/main">
+              <a:graphicData uri="http://schemas.openxmlformats.org/drawingml/2006/picture">
+                <pic:pic xmlns:pic="http://schemas.openxmlformats.org/drawingml/2006/picture">
+                  <pic:nvPicPr>
+                    <pic:cNvPr id="962646172" name=""/>
+                    <pic:cNvPicPr/>
+                  </pic:nvPicPr>
+                  <pic:blipFill>
+                    <a:blip r:embed="rId28"/>
+                    <a:stretch>
+                      <a:fillRect/>
+                    </a:stretch>
+                  </pic:blipFill>
+                  <pic:spPr>
+                    <a:xfrm>
+                      <a:off x="0" y="0"/>
+                      <a:ext cx="4793397" cy="1760373"/>
+                    </a:xfrm>
+                    <a:prstGeom prst="rect">
+                      <a:avLst/>
+                    </a:prstGeom>
+                  </pic:spPr>
+                </pic:pic>
+              </a:graphicData>
+            </a:graphic>
+          </wp:inline>
+        </w:drawing>
+      </w:r>
+    </w:p>
+    <w:p/>
+    <w:p>
+      <w:pPr>
+        <w:rPr>
+          <w:sz w:val="28"/>
+          <w:szCs w:val="28"/>
+        </w:rPr>
+      </w:pPr>
+      <w:r>
+        <w:rPr>
+          <w:b/>
+          <w:bCs/>
+          <w:sz w:val="28"/>
+          <w:szCs w:val="28"/>
+        </w:rPr>
+        <w:t>Exercise 5: Implementing the Decorator Pattern</w:t>
+      </w:r>
+    </w:p>
+    <w:p>
+      <w:r>
+        <w:drawing>
+          <wp:inline distT="0" distB="0" distL="0" distR="0" wp14:anchorId="6D9A6AF2" wp14:editId="5805B987">
+            <wp:extent cx="2682472" cy="998307"/>
+            <wp:effectExtent l="0" t="0" r="3810" b="0"/>
+            <wp:docPr id="601128409" name="Picture 1"/>
+            <wp:cNvGraphicFramePr>
+              <a:graphicFrameLocks xmlns:a="http://schemas.openxmlformats.org/drawingml/2006/main" noChangeAspect="1"/>
+            </wp:cNvGraphicFramePr>
+            <a:graphic xmlns:a="http://schemas.openxmlformats.org/drawingml/2006/main">
+              <a:graphicData uri="http://schemas.openxmlformats.org/drawingml/2006/picture">
+                <pic:pic xmlns:pic="http://schemas.openxmlformats.org/drawingml/2006/picture">
+                  <pic:nvPicPr>
+                    <pic:cNvPr id="601128409" name=""/>
+                    <pic:cNvPicPr/>
+                  </pic:nvPicPr>
+                  <pic:blipFill>
+                    <a:blip r:embed="rId29"/>
+                    <a:stretch>
+                      <a:fillRect/>
+                    </a:stretch>
+                  </pic:blipFill>
+                  <pic:spPr>
+                    <a:xfrm>
+                      <a:off x="0" y="0"/>
+                      <a:ext cx="2682472" cy="998307"/>
+                    </a:xfrm>
+                    <a:prstGeom prst="rect">
+                      <a:avLst/>
+                    </a:prstGeom>
+                  </pic:spPr>
+                </pic:pic>
+              </a:graphicData>
+            </a:graphic>
+          </wp:inline>
+        </w:drawing>
+      </w:r>
+    </w:p>
+    <w:p>
+      <w:r>
+        <w:drawing>
+          <wp:inline distT="0" distB="0" distL="0" distR="0" wp14:anchorId="062E842D" wp14:editId="41916AC5">
+            <wp:extent cx="3970364" cy="1562235"/>
+            <wp:effectExtent l="0" t="0" r="0" b="0"/>
+            <wp:docPr id="106947194" name="Picture 1"/>
+            <wp:cNvGraphicFramePr>
+              <a:graphicFrameLocks xmlns:a="http://schemas.openxmlformats.org/drawingml/2006/main" noChangeAspect="1"/>
+            </wp:cNvGraphicFramePr>
+            <a:graphic xmlns:a="http://schemas.openxmlformats.org/drawingml/2006/main">
+              <a:graphicData uri="http://schemas.openxmlformats.org/drawingml/2006/picture">
+                <pic:pic xmlns:pic="http://schemas.openxmlformats.org/drawingml/2006/picture">
+                  <pic:nvPicPr>
+                    <pic:cNvPr id="106947194" name=""/>
+                    <pic:cNvPicPr/>
+                  </pic:nvPicPr>
+                  <pic:blipFill>
+                    <a:blip r:embed="rId30"/>
+                    <a:stretch>
+                      <a:fillRect/>
+                    </a:stretch>
+                  </pic:blipFill>
+                  <pic:spPr>
+                    <a:xfrm>
+                      <a:off x="0" y="0"/>
+                      <a:ext cx="3970364" cy="1562235"/>
+                    </a:xfrm>
+                    <a:prstGeom prst="rect">
+                      <a:avLst/>
+                    </a:prstGeom>
+                  </pic:spPr>
+                </pic:pic>
+              </a:graphicData>
+            </a:graphic>
+          </wp:inline>
+        </w:drawing>
+      </w:r>
+    </w:p>
+    <w:p>
+      <w:r>
+        <w:lastRenderedPageBreak/>
+        <w:drawing>
+          <wp:inline distT="0" distB="0" distL="0" distR="0" wp14:anchorId="4454B934" wp14:editId="4B30ED19">
+            <wp:extent cx="4823459" cy="2636520"/>
+            <wp:effectExtent l="0" t="0" r="0" b="0"/>
+            <wp:docPr id="1090979800" name="Picture 1"/>
+            <wp:cNvGraphicFramePr>
+              <a:graphicFrameLocks xmlns:a="http://schemas.openxmlformats.org/drawingml/2006/main" noChangeAspect="1"/>
+            </wp:cNvGraphicFramePr>
+            <a:graphic xmlns:a="http://schemas.openxmlformats.org/drawingml/2006/main">
+              <a:graphicData uri="http://schemas.openxmlformats.org/drawingml/2006/picture">
+                <pic:pic xmlns:pic="http://schemas.openxmlformats.org/drawingml/2006/picture">
+                  <pic:nvPicPr>
+                    <pic:cNvPr id="1090979800" name=""/>
+                    <pic:cNvPicPr/>
+                  </pic:nvPicPr>
+                  <pic:blipFill>
+                    <a:blip r:embed="rId31"/>
+                    <a:stretch>
+                      <a:fillRect/>
+                    </a:stretch>
+                  </pic:blipFill>
+                  <pic:spPr>
+                    <a:xfrm>
+                      <a:off x="0" y="0"/>
+                      <a:ext cx="4824512" cy="2637096"/>
+                    </a:xfrm>
+                    <a:prstGeom prst="rect">
+                      <a:avLst/>
+                    </a:prstGeom>
+                  </pic:spPr>
+                </pic:pic>
+              </a:graphicData>
+            </a:graphic>
+          </wp:inline>
+        </w:drawing>
+      </w:r>
+    </w:p>
+    <w:p>
+      <w:r>
+        <w:drawing>
+          <wp:inline distT="0" distB="0" distL="0" distR="0" wp14:anchorId="13A8E847" wp14:editId="51E39647">
+            <wp:extent cx="4999153" cy="3368332"/>
+            <wp:effectExtent l="0" t="0" r="0" b="3810"/>
+            <wp:docPr id="1486923666" name="Picture 1"/>
+            <wp:cNvGraphicFramePr>
+              <a:graphicFrameLocks xmlns:a="http://schemas.openxmlformats.org/drawingml/2006/main" noChangeAspect="1"/>
+            </wp:cNvGraphicFramePr>
+            <a:graphic xmlns:a="http://schemas.openxmlformats.org/drawingml/2006/main">
+              <a:graphicData uri="http://schemas.openxmlformats.org/drawingml/2006/picture">
+                <pic:pic xmlns:pic="http://schemas.openxmlformats.org/drawingml/2006/picture">
+                  <pic:nvPicPr>
+                    <pic:cNvPr id="1486923666" name=""/>
+                    <pic:cNvPicPr/>
+                  </pic:nvPicPr>
+                  <pic:blipFill>
+                    <a:blip r:embed="rId32"/>
+                    <a:stretch>
+                      <a:fillRect/>
+                    </a:stretch>
+                  </pic:blipFill>
+                  <pic:spPr>
+                    <a:xfrm>
+                      <a:off x="0" y="0"/>
+                      <a:ext cx="4999153" cy="3368332"/>
+                    </a:xfrm>
+                    <a:prstGeom prst="rect">
+                      <a:avLst/>
+                    </a:prstGeom>
+                  </pic:spPr>
+                </pic:pic>
+              </a:graphicData>
+            </a:graphic>
+          </wp:inline>
+        </w:drawing>
+      </w:r>
+    </w:p>
+    <w:p>
+      <w:r>
+        <w:drawing>
+          <wp:inline distT="0" distB="0" distL="0" distR="0" wp14:anchorId="45290F10" wp14:editId="5333C17D">
+            <wp:extent cx="5082980" cy="3429297"/>
+            <wp:effectExtent l="0" t="0" r="3810" b="0"/>
+            <wp:docPr id="534019172" name="Picture 1"/>
+            <wp:cNvGraphicFramePr>
+              <a:graphicFrameLocks xmlns:a="http://schemas.openxmlformats.org/drawingml/2006/main" noChangeAspect="1"/>
+            </wp:cNvGraphicFramePr>
+            <a:graphic xmlns:a="http://schemas.openxmlformats.org/drawingml/2006/main">
+              <a:graphicData uri="http://schemas.openxmlformats.org/drawingml/2006/picture">
+                <pic:pic xmlns:pic="http://schemas.openxmlformats.org/drawingml/2006/picture">
+                  <pic:nvPicPr>
+                    <pic:cNvPr id="534019172" name=""/>
+                    <pic:cNvPicPr/>
+                  </pic:nvPicPr>
+                  <pic:blipFill>
+                    <a:blip r:embed="rId33"/>
+                    <a:stretch>
+                      <a:fillRect/>
+                    </a:stretch>
+                  </pic:blipFill>
+                  <pic:spPr>
+                    <a:xfrm>
+                      <a:off x="0" y="0"/>
+                      <a:ext cx="5082980" cy="3429297"/>
+                    </a:xfrm>
+                    <a:prstGeom prst="rect">
+                      <a:avLst/>
+                    </a:prstGeom>
+                  </pic:spPr>
+                </pic:pic>
+              </a:graphicData>
+            </a:graphic>
+          </wp:inline>
+        </w:drawing>
+      </w:r>
+    </w:p>
+    <w:p>
+      <w:r>
+        <w:lastRenderedPageBreak/>
+        <w:drawing>
+          <wp:inline distT="0" distB="0" distL="0" distR="0" wp14:anchorId="6AA96F8D" wp14:editId="167B4127">
+            <wp:extent cx="4993450" cy="2849880"/>
+            <wp:effectExtent l="0" t="0" r="0" b="7620"/>
+            <wp:docPr id="871407548" name="Picture 1"/>
+            <wp:cNvGraphicFramePr>
+              <a:graphicFrameLocks xmlns:a="http://schemas.openxmlformats.org/drawingml/2006/main" noChangeAspect="1"/>
+            </wp:cNvGraphicFramePr>
+            <a:graphic xmlns:a="http://schemas.openxmlformats.org/drawingml/2006/main">
+              <a:graphicData uri="http://schemas.openxmlformats.org/drawingml/2006/picture">
+                <pic:pic xmlns:pic="http://schemas.openxmlformats.org/drawingml/2006/picture">
+                  <pic:nvPicPr>
+                    <pic:cNvPr id="871407548" name=""/>
+                    <pic:cNvPicPr/>
+                  </pic:nvPicPr>
+                  <pic:blipFill>
+                    <a:blip r:embed="rId34"/>
+                    <a:stretch>
+                      <a:fillRect/>
+                    </a:stretch>
+                  </pic:blipFill>
+                  <pic:spPr>
+                    <a:xfrm>
+                      <a:off x="0" y="0"/>
+                      <a:ext cx="4994850" cy="2850679"/>
+                    </a:xfrm>
+                    <a:prstGeom prst="rect">
+                      <a:avLst/>
+                    </a:prstGeom>
+                  </pic:spPr>
+                </pic:pic>
+              </a:graphicData>
+            </a:graphic>
+          </wp:inline>
+        </w:drawing>
+      </w:r>
+    </w:p>
+    <w:p/>
+    <w:p/>
+    <w:p>
+      <w:pPr>
+        <w:rPr>
+          <w:b/>
+          <w:bCs/>
+        </w:rPr>
+      </w:pPr>
+      <w:r>
+        <w:rPr>
+          <w:b/>
+          <w:bCs/>
+        </w:rPr>
+        <w:t>Output:</w:t>
+      </w:r>
+    </w:p>
+    <w:p>
+      <w:r>
+        <w:drawing>
+          <wp:inline distT="0" distB="0" distL="0" distR="0" wp14:anchorId="44082E37" wp14:editId="3CC2AAEF">
+            <wp:extent cx="5127837" cy="2118360"/>
+            <wp:effectExtent l="0" t="0" r="0" b="0"/>
+            <wp:docPr id="967995396" name="Picture 1"/>
+            <wp:cNvGraphicFramePr>
+              <a:graphicFrameLocks xmlns:a="http://schemas.openxmlformats.org/drawingml/2006/main" noChangeAspect="1"/>
+            </wp:cNvGraphicFramePr>
+            <a:graphic xmlns:a="http://schemas.openxmlformats.org/drawingml/2006/main">
+              <a:graphicData uri="http://schemas.openxmlformats.org/drawingml/2006/picture">
+                <pic:pic xmlns:pic="http://schemas.openxmlformats.org/drawingml/2006/picture">
+                  <pic:nvPicPr>
+                    <pic:cNvPr id="967995396" name=""/>
+                    <pic:cNvPicPr/>
+                  </pic:nvPicPr>
+                  <pic:blipFill>
+                    <a:blip r:embed="rId35"/>
+                    <a:stretch>
+                      <a:fillRect/>
+                    </a:stretch>
+                  </pic:blipFill>
+                  <pic:spPr>
+                    <a:xfrm>
+                      <a:off x="0" y="0"/>
+                      <a:ext cx="5130446" cy="2119438"/>
+                    </a:xfrm>
+                    <a:prstGeom prst="rect">
+                      <a:avLst/>
+                    </a:prstGeom>
+                  </pic:spPr>
+                </pic:pic>
+              </a:graphicData>
+            </a:graphic>
+          </wp:inline>
+        </w:drawing>
+      </w:r>
+    </w:p>
+    <w:p>
+      <w:pPr>
+        <w:rPr>
+          <w:b/>
+          <w:bCs/>
+          <w:sz w:val="28"/>
+          <w:szCs w:val="28"/>
+        </w:rPr>
+      </w:pPr>
+    </w:p>
+    <w:p>
+      <w:pPr>
+        <w:rPr>
+          <w:b/>
+          <w:bCs/>
+          <w:sz w:val="28"/>
+          <w:szCs w:val="28"/>
+        </w:rPr>
+      </w:pPr>
+    </w:p>
+    <w:p>
+      <w:pPr>
+        <w:rPr>
+          <w:b/>
+          <w:bCs/>
+          <w:sz w:val="28"/>
+          <w:szCs w:val="28"/>
+        </w:rPr>
+      </w:pPr>
+    </w:p>
+    <w:p>
+      <w:pPr>
+        <w:rPr>
+          <w:sz w:val="28"/>
+          <w:szCs w:val="28"/>
+        </w:rPr>
+      </w:pPr>
+      <w:r>
+        <w:rPr>
+          <w:b/>
+          <w:bCs/>
+          <w:sz w:val="28"/>
+          <w:szCs w:val="28"/>
+        </w:rPr>
+        <w:t>Exercise 6: Implementing the Proxy Pattern</w:t>
+      </w:r>
+    </w:p>
+    <w:p>
+      <w:r>
+        <w:drawing>
+          <wp:inline distT="0" distB="0" distL="0" distR="0" wp14:anchorId="1549FEF1" wp14:editId="3CEAB137">
+            <wp:extent cx="3566159" cy="1394460"/>
+            <wp:effectExtent l="0" t="0" r="0" b="0"/>
+            <wp:docPr id="632340637" name="Picture 1"/>
+            <wp:cNvGraphicFramePr>
+              <a:graphicFrameLocks xmlns:a="http://schemas.openxmlformats.org/drawingml/2006/main" noChangeAspect="1"/>
+            </wp:cNvGraphicFramePr>
+            <a:graphic xmlns:a="http://schemas.openxmlformats.org/drawingml/2006/main">
+              <a:graphicData uri="http://schemas.openxmlformats.org/drawingml/2006/picture">
+                <pic:pic xmlns:pic="http://schemas.openxmlformats.org/drawingml/2006/picture">
+                  <pic:nvPicPr>
+                    <pic:cNvPr id="632340637" name=""/>
+                    <pic:cNvPicPr/>
+                  </pic:nvPicPr>
+                  <pic:blipFill>
+                    <a:blip r:embed="rId36"/>
+                    <a:stretch>
+                      <a:fillRect/>
+                    </a:stretch>
+                  </pic:blipFill>
+                  <pic:spPr>
+                    <a:xfrm>
+                      <a:off x="0" y="0"/>
+                      <a:ext cx="3568367" cy="1395324"/>
+                    </a:xfrm>
+                    <a:prstGeom prst="rect">
+                      <a:avLst/>
+                    </a:prstGeom>
+                  </pic:spPr>
+                </pic:pic>
+              </a:graphicData>
+            </a:graphic>
+          </wp:inline>
+        </w:drawing>
+      </w:r>
+    </w:p>
+    <w:p>
+      <w:r>
+        <w:lastRenderedPageBreak/>
+        <w:drawing>
+          <wp:inline distT="0" distB="0" distL="0" distR="0" wp14:anchorId="76EE5D97" wp14:editId="31896C9B">
+            <wp:extent cx="5959356" cy="3825572"/>
+            <wp:effectExtent l="0" t="0" r="3810" b="3810"/>
+            <wp:docPr id="502095349" name="Picture 1"/>
+            <wp:cNvGraphicFramePr>
+              <a:graphicFrameLocks xmlns:a="http://schemas.openxmlformats.org/drawingml/2006/main" noChangeAspect="1"/>
+            </wp:cNvGraphicFramePr>
+            <a:graphic xmlns:a="http://schemas.openxmlformats.org/drawingml/2006/main">
+              <a:graphicData uri="http://schemas.openxmlformats.org/drawingml/2006/picture">
+                <pic:pic xmlns:pic="http://schemas.openxmlformats.org/drawingml/2006/picture">
+                  <pic:nvPicPr>
+                    <pic:cNvPr id="502095349" name=""/>
+                    <pic:cNvPicPr/>
+                  </pic:nvPicPr>
+                  <pic:blipFill>
+                    <a:blip r:embed="rId37"/>
+                    <a:stretch>
+                      <a:fillRect/>
+                    </a:stretch>
+                  </pic:blipFill>
+                  <pic:spPr>
+                    <a:xfrm>
+                      <a:off x="0" y="0"/>
+                      <a:ext cx="5959356" cy="3825572"/>
+                    </a:xfrm>
+                    <a:prstGeom prst="rect">
+                      <a:avLst/>
+                    </a:prstGeom>
+                  </pic:spPr>
+                </pic:pic>
+              </a:graphicData>
+            </a:graphic>
+          </wp:inline>
+        </w:drawing>
+      </w:r>
+    </w:p>
+    <w:p>
+      <w:r>
+        <w:drawing>
+          <wp:inline distT="0" distB="0" distL="0" distR="0" wp14:anchorId="50878F4F" wp14:editId="7B91B6A5">
+            <wp:extent cx="5951736" cy="4244708"/>
+            <wp:effectExtent l="0" t="0" r="0" b="3810"/>
+            <wp:docPr id="323942188" name="Picture 1"/>
+            <wp:cNvGraphicFramePr>
+              <a:graphicFrameLocks xmlns:a="http://schemas.openxmlformats.org/drawingml/2006/main" noChangeAspect="1"/>
+            </wp:cNvGraphicFramePr>
+            <a:graphic xmlns:a="http://schemas.openxmlformats.org/drawingml/2006/main">
+              <a:graphicData uri="http://schemas.openxmlformats.org/drawingml/2006/picture">
+                <pic:pic xmlns:pic="http://schemas.openxmlformats.org/drawingml/2006/picture">
+                  <pic:nvPicPr>
+                    <pic:cNvPr id="323942188" name=""/>
+                    <pic:cNvPicPr/>
+                  </pic:nvPicPr>
+                  <pic:blipFill>
+                    <a:blip r:embed="rId38"/>
+                    <a:stretch>
+                      <a:fillRect/>
+                    </a:stretch>
+                  </pic:blipFill>
+                  <pic:spPr>
+                    <a:xfrm>
+                      <a:off x="0" y="0"/>
+                      <a:ext cx="5951736" cy="4244708"/>
+                    </a:xfrm>
+                    <a:prstGeom prst="rect">
+                      <a:avLst/>
+                    </a:prstGeom>
+                  </pic:spPr>
+                </pic:pic>
+              </a:graphicData>
+            </a:graphic>
+          </wp:inline>
+        </w:drawing>
+      </w:r>
+    </w:p>
+    <w:p/>
+    <w:p>
+      <w:r>
+        <w:lastRenderedPageBreak/>
+        <w:drawing>
+          <wp:inline distT="0" distB="0" distL="0" distR="0" wp14:anchorId="227381B1" wp14:editId="252F224A">
+            <wp:extent cx="5212080" cy="3608971"/>
+            <wp:effectExtent l="0" t="0" r="7620" b="0"/>
+            <wp:docPr id="606050802" name="Picture 1"/>
+            <wp:cNvGraphicFramePr>
+              <a:graphicFrameLocks xmlns:a="http://schemas.openxmlformats.org/drawingml/2006/main" noChangeAspect="1"/>
+            </wp:cNvGraphicFramePr>
+            <a:graphic xmlns:a="http://schemas.openxmlformats.org/drawingml/2006/main">
+              <a:graphicData uri="http://schemas.openxmlformats.org/drawingml/2006/picture">
+                <pic:pic xmlns:pic="http://schemas.openxmlformats.org/drawingml/2006/picture">
+                  <pic:nvPicPr>
+                    <pic:cNvPr id="606050802" name=""/>
+                    <pic:cNvPicPr/>
+                  </pic:nvPicPr>
+                  <pic:blipFill>
+                    <a:blip r:embed="rId39"/>
+                    <a:stretch>
+                      <a:fillRect/>
+                    </a:stretch>
+                  </pic:blipFill>
+                  <pic:spPr>
+                    <a:xfrm>
+                      <a:off x="0" y="0"/>
+                      <a:ext cx="5213140" cy="3609705"/>
+                    </a:xfrm>
+                    <a:prstGeom prst="rect">
+                      <a:avLst/>
+                    </a:prstGeom>
+                  </pic:spPr>
+                </pic:pic>
+              </a:graphicData>
+            </a:graphic>
+          </wp:inline>
+        </w:drawing>
+      </w:r>
+    </w:p>
+    <w:p/>
+    <w:p/>
+    <w:p>
+      <w:pPr>
+        <w:rPr>
+          <w:b/>
+          <w:bCs/>
+        </w:rPr>
+      </w:pPr>
+      <w:r>
+        <w:rPr>
+          <w:b/>
+          <w:bCs/>
+        </w:rPr>
+        <w:t>Output:</w:t>
+      </w:r>
+    </w:p>
+    <w:p>
+      <w:r>
+        <w:drawing>
+          <wp:inline distT="0" distB="0" distL="0" distR="0" wp14:anchorId="7D091D2D" wp14:editId="61B1308C">
+            <wp:extent cx="4808637" cy="3429297"/>
+            <wp:effectExtent l="0" t="0" r="0" b="0"/>
+            <wp:docPr id="276427553" name="Picture 1"/>
+            <wp:cNvGraphicFramePr>
+              <a:graphicFrameLocks xmlns:a="http://schemas.openxmlformats.org/drawingml/2006/main" noChangeAspect="1"/>
+            </wp:cNvGraphicFramePr>
+            <a:graphic xmlns:a="http://schemas.openxmlformats.org/drawingml/2006/main">
+              <a:graphicData uri="http://schemas.openxmlformats.org/drawingml/2006/picture">
+                <pic:pic xmlns:pic="http://schemas.openxmlformats.org/drawingml/2006/picture">
+                  <pic:nvPicPr>
+                    <pic:cNvPr id="276427553" name=""/>
+                    <pic:cNvPicPr/>
+                  </pic:nvPicPr>
+                  <pic:blipFill>
+                    <a:blip r:embed="rId40"/>
+                    <a:stretch>
+                      <a:fillRect/>
+                    </a:stretch>
+                  </pic:blipFill>
+                  <pic:spPr>
+                    <a:xfrm>
+                      <a:off x="0" y="0"/>
+                      <a:ext cx="4808637" cy="3429297"/>
+                    </a:xfrm>
+                    <a:prstGeom prst="rect">
+                      <a:avLst/>
+                    </a:prstGeom>
+                  </pic:spPr>
+                </pic:pic>
+              </a:graphicData>
+            </a:graphic>
+          </wp:inline>
+        </w:drawing>
+      </w:r>
+    </w:p>
+    <w:p/>
+    <w:p/>
+    <w:p/>
+    <w:p/>
+    <w:p/>
+    <w:p/>
+    <w:p>
+      <w:pPr>
+        <w:rPr>
+          <w:sz w:val="28"/>
+          <w:szCs w:val="28"/>
+        </w:rPr>
+      </w:pPr>
+      <w:r>
+        <w:rPr>
+          <w:b/>
+          <w:bCs/>
+          <w:sz w:val="28"/>
+          <w:szCs w:val="28"/>
+        </w:rPr>
+        <w:lastRenderedPageBreak/>
+        <w:t>Exercise 7: Implementing the Observer Pattern</w:t>
+      </w:r>
+    </w:p>
+    <w:p>
+      <w:r>
+        <w:drawing>
+          <wp:inline distT="0" distB="0" distL="0" distR="0" wp14:anchorId="08CAAE3C" wp14:editId="628AE732">
+            <wp:extent cx="4084674" cy="1737511"/>
+            <wp:effectExtent l="0" t="0" r="0" b="0"/>
+            <wp:docPr id="1201623431" name="Picture 1"/>
+            <wp:cNvGraphicFramePr>
+              <a:graphicFrameLocks xmlns:a="http://schemas.openxmlformats.org/drawingml/2006/main" noChangeAspect="1"/>
+            </wp:cNvGraphicFramePr>
+            <a:graphic xmlns:a="http://schemas.openxmlformats.org/drawingml/2006/main">
+              <a:graphicData uri="http://schemas.openxmlformats.org/drawingml/2006/picture">
+                <pic:pic xmlns:pic="http://schemas.openxmlformats.org/drawingml/2006/picture">
+                  <pic:nvPicPr>
+                    <pic:cNvPr id="1201623431" name=""/>
+                    <pic:cNvPicPr/>
+                  </pic:nvPicPr>
+                  <pic:blipFill>
+                    <a:blip r:embed="rId41"/>
+                    <a:stretch>
+                      <a:fillRect/>
+                    </a:stretch>
+                  </pic:blipFill>
+                  <pic:spPr>
+                    <a:xfrm>
+                      <a:off x="0" y="0"/>
+                      <a:ext cx="4084674" cy="1737511"/>
+                    </a:xfrm>
+                    <a:prstGeom prst="rect">
+                      <a:avLst/>
+                    </a:prstGeom>
+                  </pic:spPr>
+                </pic:pic>
+              </a:graphicData>
+            </a:graphic>
+          </wp:inline>
+        </w:drawing>
+      </w:r>
+    </w:p>
+    <w:p>
+      <w:r>
+        <w:drawing>
+          <wp:inline distT="0" distB="0" distL="0" distR="0" wp14:anchorId="34128127" wp14:editId="44F17DD9">
+            <wp:extent cx="4054191" cy="937341"/>
+            <wp:effectExtent l="0" t="0" r="3810" b="0"/>
+            <wp:docPr id="1160052368" name="Picture 1"/>
+            <wp:cNvGraphicFramePr>
+              <a:graphicFrameLocks xmlns:a="http://schemas.openxmlformats.org/drawingml/2006/main" noChangeAspect="1"/>
+            </wp:cNvGraphicFramePr>
+            <a:graphic xmlns:a="http://schemas.openxmlformats.org/drawingml/2006/main">
+              <a:graphicData uri="http://schemas.openxmlformats.org/drawingml/2006/picture">
+                <pic:pic xmlns:pic="http://schemas.openxmlformats.org/drawingml/2006/picture">
+                  <pic:nvPicPr>
+                    <pic:cNvPr id="1160052368" name=""/>
+                    <pic:cNvPicPr/>
+                  </pic:nvPicPr>
+                  <pic:blipFill>
+                    <a:blip r:embed="rId42"/>
+                    <a:stretch>
+                      <a:fillRect/>
+                    </a:stretch>
+                  </pic:blipFill>
+                  <pic:spPr>
+                    <a:xfrm>
+                      <a:off x="0" y="0"/>
+                      <a:ext cx="4054191" cy="937341"/>
+                    </a:xfrm>
+                    <a:prstGeom prst="rect">
+                      <a:avLst/>
+                    </a:prstGeom>
+                  </pic:spPr>
+                </pic:pic>
+              </a:graphicData>
+            </a:graphic>
+          </wp:inline>
+        </w:drawing>
+      </w:r>
+    </w:p>
+    <w:p>
+      <w:r>
+        <w:drawing>
+          <wp:inline distT="0" distB="0" distL="0" distR="0" wp14:anchorId="778ED72F" wp14:editId="3DE22BAC">
+            <wp:extent cx="6096528" cy="6264183"/>
+            <wp:effectExtent l="0" t="0" r="0" b="3810"/>
+            <wp:docPr id="1388953212" name="Picture 1"/>
+            <wp:cNvGraphicFramePr>
+              <a:graphicFrameLocks xmlns:a="http://schemas.openxmlformats.org/drawingml/2006/main" noChangeAspect="1"/>
+            </wp:cNvGraphicFramePr>
+            <a:graphic xmlns:a="http://schemas.openxmlformats.org/drawingml/2006/main">
+              <a:graphicData uri="http://schemas.openxmlformats.org/drawingml/2006/picture">
+                <pic:pic xmlns:pic="http://schemas.openxmlformats.org/drawingml/2006/picture">
+                  <pic:nvPicPr>
+                    <pic:cNvPr id="1388953212" name=""/>
+                    <pic:cNvPicPr/>
+                  </pic:nvPicPr>
+                  <pic:blipFill>
+                    <a:blip r:embed="rId43"/>
+                    <a:stretch>
+                      <a:fillRect/>
+                    </a:stretch>
+                  </pic:blipFill>
+                  <pic:spPr>
+                    <a:xfrm>
+                      <a:off x="0" y="0"/>
+                      <a:ext cx="6096528" cy="6264183"/>
+                    </a:xfrm>
+                    <a:prstGeom prst="rect">
+                      <a:avLst/>
+                    </a:prstGeom>
+                  </pic:spPr>
+                </pic:pic>
+              </a:graphicData>
+            </a:graphic>
+          </wp:inline>
+        </w:drawing>
+      </w:r>
+    </w:p>
+    <w:p>
+      <w:r>
+        <w:lastRenderedPageBreak/>
+        <w:drawing>
+          <wp:inline distT="0" distB="0" distL="0" distR="0" wp14:anchorId="66D759C5" wp14:editId="16E1EBE8">
+            <wp:extent cx="6645910" cy="2524125"/>
+            <wp:effectExtent l="0" t="0" r="2540" b="9525"/>
+            <wp:docPr id="1904273527" name="Picture 1"/>
+            <wp:cNvGraphicFramePr>
+              <a:graphicFrameLocks xmlns:a="http://schemas.openxmlformats.org/drawingml/2006/main" noChangeAspect="1"/>
+            </wp:cNvGraphicFramePr>
+            <a:graphic xmlns:a="http://schemas.openxmlformats.org/drawingml/2006/main">
+              <a:graphicData uri="http://schemas.openxmlformats.org/drawingml/2006/picture">
+                <pic:pic xmlns:pic="http://schemas.openxmlformats.org/drawingml/2006/picture">
+                  <pic:nvPicPr>
+                    <pic:cNvPr id="1904273527" name=""/>
+                    <pic:cNvPicPr/>
+                  </pic:nvPicPr>
+                  <pic:blipFill>
+                    <a:blip r:embed="rId44"/>
+                    <a:stretch>
+                      <a:fillRect/>
+                    </a:stretch>
+                  </pic:blipFill>
+                  <pic:spPr>
+                    <a:xfrm>
+                      <a:off x="0" y="0"/>
+                      <a:ext cx="6645910" cy="2524125"/>
+                    </a:xfrm>
+                    <a:prstGeom prst="rect">
+                      <a:avLst/>
+                    </a:prstGeom>
+                  </pic:spPr>
+                </pic:pic>
+              </a:graphicData>
+            </a:graphic>
+          </wp:inline>
+        </w:drawing>
+      </w:r>
+    </w:p>
+    <w:p>
+      <w:r>
+        <w:drawing>
+          <wp:inline distT="0" distB="0" distL="0" distR="0" wp14:anchorId="6FF9F12C" wp14:editId="3D8C94B1">
+            <wp:extent cx="6645910" cy="2529840"/>
+            <wp:effectExtent l="0" t="0" r="2540" b="3810"/>
+            <wp:docPr id="1065416928" name="Picture 1"/>
+            <wp:cNvGraphicFramePr>
+              <a:graphicFrameLocks xmlns:a="http://schemas.openxmlformats.org/drawingml/2006/main" noChangeAspect="1"/>
+            </wp:cNvGraphicFramePr>
+            <a:graphic xmlns:a="http://schemas.openxmlformats.org/drawingml/2006/main">
+              <a:graphicData uri="http://schemas.openxmlformats.org/drawingml/2006/picture">
+                <pic:pic xmlns:pic="http://schemas.openxmlformats.org/drawingml/2006/picture">
+                  <pic:nvPicPr>
+                    <pic:cNvPr id="1065416928" name=""/>
+                    <pic:cNvPicPr/>
+                  </pic:nvPicPr>
+                  <pic:blipFill>
+                    <a:blip r:embed="rId45"/>
+                    <a:stretch>
+                      <a:fillRect/>
+                    </a:stretch>
+                  </pic:blipFill>
+                  <pic:spPr>
+                    <a:xfrm>
+                      <a:off x="0" y="0"/>
+                      <a:ext cx="6645910" cy="2529840"/>
+                    </a:xfrm>
+                    <a:prstGeom prst="rect">
+                      <a:avLst/>
+                    </a:prstGeom>
+                  </pic:spPr>
+                </pic:pic>
+              </a:graphicData>
+            </a:graphic>
+          </wp:inline>
+        </w:drawing>
+      </w:r>
+    </w:p>
+    <w:p>
+      <w:r>
+        <w:drawing>
+          <wp:inline distT="0" distB="0" distL="0" distR="0" wp14:anchorId="4FA7FFDA" wp14:editId="7B0F33B8">
+            <wp:extent cx="5837426" cy="3970364"/>
+            <wp:effectExtent l="0" t="0" r="0" b="0"/>
+            <wp:docPr id="1802609695" name="Picture 1"/>
+            <wp:cNvGraphicFramePr>
+              <a:graphicFrameLocks xmlns:a="http://schemas.openxmlformats.org/drawingml/2006/main" noChangeAspect="1"/>
+            </wp:cNvGraphicFramePr>
+            <a:graphic xmlns:a="http://schemas.openxmlformats.org/drawingml/2006/main">
+              <a:graphicData uri="http://schemas.openxmlformats.org/drawingml/2006/picture">
+                <pic:pic xmlns:pic="http://schemas.openxmlformats.org/drawingml/2006/picture">
+                  <pic:nvPicPr>
+                    <pic:cNvPr id="1802609695" name=""/>
+                    <pic:cNvPicPr/>
+                  </pic:nvPicPr>
+                  <pic:blipFill>
+                    <a:blip r:embed="rId46"/>
+                    <a:stretch>
+                      <a:fillRect/>
+                    </a:stretch>
+                  </pic:blipFill>
+                  <pic:spPr>
+                    <a:xfrm>
+                      <a:off x="0" y="0"/>
+                      <a:ext cx="5837426" cy="3970364"/>
+                    </a:xfrm>
+                    <a:prstGeom prst="rect">
+                      <a:avLst/>
+                    </a:prstGeom>
+                  </pic:spPr>
+                </pic:pic>
+              </a:graphicData>
+            </a:graphic>
+          </wp:inline>
+        </w:drawing>
+      </w:r>
+    </w:p>
+    <w:p/>
+    <w:p>
+      <w:pPr>
+        <w:rPr>
+          <w:b/>
+          <w:bCs/>
+        </w:rPr>
+      </w:pPr>
+      <w:r>
+        <w:rPr>
+          <w:b/>
+          <w:bCs/>
+        </w:rPr>
+        <w:lastRenderedPageBreak/>
+        <w:t>Output:</w:t>
+      </w:r>
+    </w:p>
+    <w:p>
+      <w:r>
+        <w:drawing>
+          <wp:inline distT="0" distB="0" distL="0" distR="0" wp14:anchorId="6830E516" wp14:editId="0A850D11">
+            <wp:extent cx="5326380" cy="3986859"/>
+            <wp:effectExtent l="0" t="0" r="7620" b="0"/>
+            <wp:docPr id="1153864928" name="Picture 1"/>
+            <wp:cNvGraphicFramePr>
+              <a:graphicFrameLocks xmlns:a="http://schemas.openxmlformats.org/drawingml/2006/main" noChangeAspect="1"/>
+            </wp:cNvGraphicFramePr>
+            <a:graphic xmlns:a="http://schemas.openxmlformats.org/drawingml/2006/main">
+              <a:graphicData uri="http://schemas.openxmlformats.org/drawingml/2006/picture">
+                <pic:pic xmlns:pic="http://schemas.openxmlformats.org/drawingml/2006/picture">
+                  <pic:nvPicPr>
+                    <pic:cNvPr id="1153864928" name=""/>
+                    <pic:cNvPicPr/>
+                  </pic:nvPicPr>
+                  <pic:blipFill>
+                    <a:blip r:embed="rId47"/>
+                    <a:stretch>
+                      <a:fillRect/>
+                    </a:stretch>
+                  </pic:blipFill>
+                  <pic:spPr>
+                    <a:xfrm>
+                      <a:off x="0" y="0"/>
+                      <a:ext cx="5328518" cy="3988459"/>
+                    </a:xfrm>
+                    <a:prstGeom prst="rect">
+                      <a:avLst/>
+                    </a:prstGeom>
+                  </pic:spPr>
+                </pic:pic>
+              </a:graphicData>
+            </a:graphic>
+          </wp:inline>
+        </w:drawing>
+      </w:r>
+    </w:p>
     <w:sectPr>
       <w:pgSz w:w="11906" w:h="16838"/>
-      <w:pgMar w:top="1440" w:right="1440" w:bottom="1440" w:left="1440" w:header="708" w:footer="708" w:gutter="0"/>
+      <w:pgMar w:top="720" w:right="720" w:bottom="720" w:left="720" w:header="708" w:footer="708" w:gutter="0"/>
       <w:cols w:space="708"/>
       <w:docGrid w:linePitch="360"/>
     </w:sectPr>
@@ -413,6 +2516,10 @@
   <w:style w:type="paragraph" w:default="1" w:styleId="Normal">
     <w:name w:val="Normal"/>
     <w:qFormat/>
+    <w:rsid w:val="000C6346"/>
+    <w:rPr>
+      <w:lang w:val="en-US"/>
+    </w:rPr>
   </w:style>
   <w:style w:type="paragraph" w:styleId="Heading1">
     <w:name w:val="heading 1"/>
@@ -433,6 +2540,7 @@
       <w:color w:val="2F5496" w:themeColor="accent1" w:themeShade="BF"/>
       <w:sz w:val="40"/>
       <w:szCs w:val="40"/>
+      <w:lang w:val="en-IN"/>
     </w:rPr>
   </w:style>
   <w:style w:type="paragraph" w:styleId="Heading2">
@@ -456,6 +2564,7 @@
       <w:color w:val="2F5496" w:themeColor="accent1" w:themeShade="BF"/>
       <w:sz w:val="32"/>
       <w:szCs w:val="32"/>
+      <w:lang w:val="en-IN"/>
     </w:rPr>
   </w:style>
   <w:style w:type="paragraph" w:styleId="Heading3">
@@ -479,6 +2588,7 @@
       <w:color w:val="2F5496" w:themeColor="accent1" w:themeShade="BF"/>
       <w:sz w:val="28"/>
       <w:szCs w:val="28"/>
+      <w:lang w:val="en-IN"/>
     </w:rPr>
   </w:style>
   <w:style w:type="paragraph" w:styleId="Heading4">
@@ -502,6 +2612,7 @@
       <w:i/>
       <w:iCs/>
       <w:color w:val="2F5496" w:themeColor="accent1" w:themeShade="BF"/>
+      <w:lang w:val="en-IN"/>
     </w:rPr>
   </w:style>
   <w:style w:type="paragraph" w:styleId="Heading5">
@@ -523,6 +2634,7 @@
     <w:rPr>
       <w:rFonts w:eastAsiaTheme="majorEastAsia" w:cstheme="majorBidi"/>
       <w:color w:val="2F5496" w:themeColor="accent1" w:themeShade="BF"/>
+      <w:lang w:val="en-IN"/>
     </w:rPr>
   </w:style>
   <w:style w:type="paragraph" w:styleId="Heading6">
@@ -546,6 +2658,7 @@
       <w:i/>
       <w:iCs/>
       <w:color w:val="595959" w:themeColor="text1" w:themeTint="A6"/>
+      <w:lang w:val="en-IN"/>
     </w:rPr>
   </w:style>
   <w:style w:type="paragraph" w:styleId="Heading7">
@@ -567,6 +2680,7 @@
     <w:rPr>
       <w:rFonts w:eastAsiaTheme="majorEastAsia" w:cstheme="majorBidi"/>
       <w:color w:val="595959" w:themeColor="text1" w:themeTint="A6"/>
+      <w:lang w:val="en-IN"/>
     </w:rPr>
   </w:style>
   <w:style w:type="paragraph" w:styleId="Heading8">
@@ -590,6 +2704,7 @@
       <w:i/>
       <w:iCs/>
       <w:color w:val="272727" w:themeColor="text1" w:themeTint="D8"/>
+      <w:lang w:val="en-IN"/>
     </w:rPr>
   </w:style>
   <w:style w:type="paragraph" w:styleId="Heading9">
@@ -611,6 +2726,7 @@
     <w:rPr>
       <w:rFonts w:eastAsiaTheme="majorEastAsia" w:cstheme="majorBidi"/>
       <w:color w:val="272727" w:themeColor="text1" w:themeTint="D8"/>
+      <w:lang w:val="en-IN"/>
     </w:rPr>
   </w:style>
   <w:style w:type="character" w:default="1" w:styleId="DefaultParagraphFont">
@@ -777,6 +2893,7 @@
       <w:kern w:val="28"/>
       <w:sz w:val="56"/>
       <w:szCs w:val="56"/>
+      <w:lang w:val="en-IN"/>
     </w:rPr>
   </w:style>
   <w:style w:type="character" w:customStyle="1" w:styleId="TitleChar">
@@ -812,6 +2929,7 @@
       <w:spacing w:val="15"/>
       <w:sz w:val="28"/>
       <w:szCs w:val="28"/>
+      <w:lang w:val="en-IN"/>
     </w:rPr>
   </w:style>
   <w:style w:type="character" w:customStyle="1" w:styleId="SubtitleChar">
@@ -844,6 +2962,7 @@
       <w:i/>
       <w:iCs/>
       <w:color w:val="404040" w:themeColor="text1" w:themeTint="BF"/>
+      <w:lang w:val="en-IN"/>
     </w:rPr>
   </w:style>
   <w:style w:type="character" w:customStyle="1" w:styleId="QuoteChar">
@@ -868,6 +2987,9 @@
       <w:ind w:left="720"/>
       <w:contextualSpacing/>
     </w:pPr>
+    <w:rPr>
+      <w:lang w:val="en-IN"/>
+    </w:rPr>
   </w:style>
   <w:style w:type="character" w:styleId="IntenseEmphasis">
     <w:name w:val="Intense Emphasis"/>
@@ -902,6 +3024,7 @@
       <w:i/>
       <w:iCs/>
       <w:color w:val="2F5496" w:themeColor="accent1" w:themeShade="BF"/>
+      <w:lang w:val="en-IN"/>
     </w:rPr>
   </w:style>
   <w:style w:type="character" w:customStyle="1" w:styleId="IntenseQuoteChar">

</xml_diff>